<commit_message>
modif controle de conformité
</commit_message>
<xml_diff>
--- a/docs/pdf/Charte-TardyGrade.docx
+++ b/docs/pdf/Charte-TardyGrade.docx
@@ -3,216 +3,435 @@
 <w:document xmlns:wpc="http://schemas.microsoft.com/office/word/2010/wordprocessingCanvas" xmlns:cx="http://schemas.microsoft.com/office/drawing/2014/chartex" xmlns:cx1="http://schemas.microsoft.com/office/drawing/2015/9/8/chartex" xmlns:cx2="http://schemas.microsoft.com/office/drawing/2015/10/21/chartex" xmlns:cx3="http://schemas.microsoft.com/office/drawing/2016/5/9/chartex" xmlns:cx4="http://schemas.microsoft.com/office/drawing/2016/5/10/chartex" xmlns:cx5="http://schemas.microsoft.com/office/drawing/2016/5/11/chartex" xmlns:cx6="http://schemas.microsoft.com/office/drawing/2016/5/12/chartex" xmlns:cx7="http://schemas.microsoft.com/office/drawing/2016/5/13/chartex" xmlns:cx8="http://schemas.microsoft.com/office/drawing/2016/5/14/chartex" xmlns:mc="http://schemas.openxmlformats.org/markup-compatibility/2006" xmlns:aink="http://schemas.microsoft.com/office/drawing/2016/ink" xmlns:am3d="http://schemas.microsoft.com/office/drawing/2017/model3d" xmlns:o="urn:schemas-microsoft-com:office:office" xmlns:oel="http://schemas.microsoft.com/office/2019/extlst" xmlns:r="http://schemas.openxmlformats.org/officeDocument/2006/relationships" xmlns:m="http://schemas.openxmlformats.org/officeDocument/2006/math" xmlns:v="urn:schemas-microsoft-com:vml" xmlns:wp14="http://schemas.microsoft.com/office/word/2010/wordprocessingDrawing" xmlns:wp="http://schemas.openxmlformats.org/drawingml/2006/wordprocessingDrawing" xmlns:w10="urn:schemas-microsoft-com:office:word" xmlns:w="http://schemas.openxmlformats.org/wordprocessingml/2006/main" xmlns:w14="http://schemas.microsoft.com/office/word/2010/wordml" xmlns:w15="http://schemas.microsoft.com/office/word/2012/wordml" xmlns:w16cex="http://schemas.microsoft.com/office/word/2018/wordml/cex" xmlns:w16cid="http://schemas.microsoft.com/office/word/2016/wordml/cid" xmlns:w16="http://schemas.microsoft.com/office/word/2018/wordml" xmlns:w16sdtdh="http://schemas.microsoft.com/office/word/2020/wordml/sdtdatahash" xmlns:w16se="http://schemas.microsoft.com/office/word/2015/wordml/symex" xmlns:wpg="http://schemas.microsoft.com/office/word/2010/wordprocessingGroup" xmlns:wpi="http://schemas.microsoft.com/office/word/2010/wordprocessingInk" xmlns:wne="http://schemas.microsoft.com/office/word/2006/wordml" xmlns:wps="http://schemas.microsoft.com/office/word/2010/wordprocessingShape" mc:Ignorable="w14 w15 w16se w16cid w16 w16cex w16sdtdh wp14">
   <w:body>
     <w:p>
-      <w:r>
-        <w:t>Bienvenue sur Tardy Grade, le réseau social dédié à la gestion des retards et absences. Avant de commencer à utiliser notre plateforme, veuillez lire attentivement les règles suivantes qui régissent votre utilisation de nos services.</w:t>
-      </w:r>
-    </w:p>
-    <w:p/>
-    <w:p/>
-    <w:p/>
-    <w:p/>
-    <w:p/>
-    <w:p/>
-    <w:p/>
-    <w:p>
-      <w:r>
-        <w:t>**1. Connexion à l'Application</w:t>
+      <w:proofErr w:type="spellStart"/>
+      <w:r>
+        <w:t>TardyGrade</w:t>
+      </w:r>
+      <w:proofErr w:type="spellEnd"/>
+      <w:r>
+        <w:t xml:space="preserve"> est une plateforme sociale dédiée au partage des retards. Les élèves et étudiants peuvent créer un compte pour publier leurs retards ou consulter ceux des autres utilisateurs.</w:t>
+      </w:r>
+    </w:p>
+    <w:p/>
+    <w:p>
+      <w:r>
+        <w:t xml:space="preserve">Chaque publication comprend une variété de contenus tels que des images, des vidéos, une description, un titre, des </w:t>
       </w:r>
       <w:proofErr w:type="gramStart"/>
       <w:r>
-        <w:t xml:space="preserve"> :*</w:t>
+        <w:t>hashtags</w:t>
       </w:r>
       <w:proofErr w:type="gramEnd"/>
       <w:r>
-        <w:t>*</w:t>
+        <w:t>, une date et la durée du retard.</w:t>
+      </w:r>
+    </w:p>
+    <w:p/>
+    <w:p>
+      <w:r>
+        <w:t xml:space="preserve">Les utilisateurs ont la possibilité de suivre des établissements scolaires, d'autres élèves ou des </w:t>
+      </w:r>
+      <w:proofErr w:type="gramStart"/>
+      <w:r>
+        <w:t>hashtags</w:t>
+      </w:r>
+      <w:proofErr w:type="gramEnd"/>
+      <w:r>
+        <w:t xml:space="preserve"> spécifiques. Ils peuvent ainsi découvrir, signaler, commenter ou liker les retards publiés par d'autres membres.</w:t>
+      </w:r>
+    </w:p>
+    <w:p/>
+    <w:p>
+      <w:r>
+        <w:t>Pour exprimer leur appréciation, les utilisateurs peuvent choisir entre un like standard, semblable à ceux que l'on retrouve sur d'autres réseaux sociaux, et un "super like". Chaque utilisateur dispose d'un "super like" par semaine pour voter pour le meilleur retard de la semaine.</w:t>
+      </w:r>
+    </w:p>
+    <w:p/>
+    <w:p/>
+    <w:p/>
+    <w:p/>
+    <w:p>
+      <w:pPr>
+        <w:rPr>
+          <w:b/>
+          <w:bCs/>
+          <w:sz w:val="32"/>
+          <w:szCs w:val="32"/>
+        </w:rPr>
+      </w:pPr>
+      <w:r>
+        <w:rPr>
+          <w:b/>
+          <w:bCs/>
+          <w:sz w:val="32"/>
+          <w:szCs w:val="32"/>
+        </w:rPr>
+        <w:t>Comment l’utiliser ?</w:t>
+      </w:r>
+    </w:p>
+    <w:p/>
+    <w:p>
+      <w:r>
+        <w:t>1. Connexion à l'Application :</w:t>
       </w:r>
     </w:p>
     <w:p>
       <w:r>
         <w:t>- Lorsque vous accédez à Tardy Grade, vous serez dirigé vers la page de connexion où vous devrez saisir vos identifiants (</w:t>
       </w:r>
+      <w:r>
+        <w:t>identifiant</w:t>
+      </w:r>
+      <w:r>
+        <w:t> : « admin » mot de passe : « adminepsi</w:t>
+      </w:r>
+      <w:r>
+        <w:t> »</w:t>
+      </w:r>
+      <w:r>
+        <w:t>) pour accéder à votre compte.</w:t>
+      </w:r>
+    </w:p>
+    <w:p>
+      <w:r>
+        <w:t>Si vous souhaitez créer un compte, il vous suffit de cliquer sur le lien en bas « inscrivez-vous », et de remplir le formulaire d’inscription.</w:t>
+      </w:r>
+    </w:p>
+    <w:p>
+      <w:r>
+        <w:t>Une fois le formulaire d’inscription compléter, vous serez renvoyé sur la page de connexion.</w:t>
+      </w:r>
+    </w:p>
+    <w:p/>
+    <w:p>
+      <w:r>
+        <w:drawing>
+          <wp:inline distT="0" distB="0" distL="0" distR="0" wp14:anchorId="1F8128F0" wp14:editId="50BFFA5C">
+            <wp:extent cx="5760720" cy="2689225"/>
+            <wp:effectExtent l="0" t="0" r="5080" b="3175"/>
+            <wp:docPr id="763642821" name="Image 1" descr="Une image contenant texte, capture d’écran, Police, ligne&#10;&#10;Description générée automatiquement"/>
+            <wp:cNvGraphicFramePr>
+              <a:graphicFrameLocks xmlns:a="http://schemas.openxmlformats.org/drawingml/2006/main" noChangeAspect="1"/>
+            </wp:cNvGraphicFramePr>
+            <a:graphic xmlns:a="http://schemas.openxmlformats.org/drawingml/2006/main">
+              <a:graphicData uri="http://schemas.openxmlformats.org/drawingml/2006/picture">
+                <pic:pic xmlns:pic="http://schemas.openxmlformats.org/drawingml/2006/picture">
+                  <pic:nvPicPr>
+                    <pic:cNvPr id="763642821" name="Image 1" descr="Une image contenant texte, capture d’écran, Police, ligne&#10;&#10;Description générée automatiquement"/>
+                    <pic:cNvPicPr/>
+                  </pic:nvPicPr>
+                  <pic:blipFill>
+                    <a:blip r:embed="rId5"/>
+                    <a:stretch>
+                      <a:fillRect/>
+                    </a:stretch>
+                  </pic:blipFill>
+                  <pic:spPr>
+                    <a:xfrm>
+                      <a:off x="0" y="0"/>
+                      <a:ext cx="5760720" cy="2689225"/>
+                    </a:xfrm>
+                    <a:prstGeom prst="rect">
+                      <a:avLst/>
+                    </a:prstGeom>
+                  </pic:spPr>
+                </pic:pic>
+              </a:graphicData>
+            </a:graphic>
+          </wp:inline>
+        </w:drawing>
+      </w:r>
+    </w:p>
+    <w:p/>
+    <w:p>
+      <w:r>
+        <w:t>2. Navigation dans l'Application :</w:t>
+      </w:r>
+    </w:p>
+    <w:p>
+      <w:r>
+        <w:lastRenderedPageBreak/>
+        <w:t>- Une fois connecté, vous serez redirigé vers la page d'accueil où vous pourrez voir les publications récentes et les activités des utilisateurs que vous suivez.</w:t>
+      </w:r>
+    </w:p>
+    <w:p>
+      <w:r>
+        <w:t>- Vous pouvez naviguer dans l'application en utilisant le menu de navigation situé en haut ou sur le côté de l'écran, en fonction de la disposition de l'interface utilisateur.</w:t>
+      </w:r>
+    </w:p>
+    <w:p/>
+    <w:p/>
+    <w:p/>
+    <w:p/>
+    <w:p/>
+    <w:p/>
+    <w:p/>
+    <w:p/>
+    <w:p/>
+    <w:p/>
+    <w:p/>
+    <w:p/>
+    <w:p>
+      <w:r>
+        <w:t>3. Création de Publications :</w:t>
+      </w:r>
+    </w:p>
+    <w:p>
+      <w:r>
+        <w:t xml:space="preserve">- Pour créer une nouvelle publication, vous pouvez cliquer sur le bouton "Créer une Publication" page d'accueil, en choisissant un titre, un </w:t>
+      </w:r>
+      <w:proofErr w:type="gramStart"/>
+      <w:r>
+        <w:t>hashtag</w:t>
+      </w:r>
+      <w:proofErr w:type="gramEnd"/>
+      <w:r>
+        <w:t>, la description et le temps de retard.</w:t>
+      </w:r>
+    </w:p>
+    <w:p/>
+    <w:p>
+      <w:r>
+        <w:drawing>
+          <wp:inline distT="0" distB="0" distL="0" distR="0" wp14:anchorId="26EB720C" wp14:editId="554A208A">
+            <wp:extent cx="5760720" cy="3626485"/>
+            <wp:effectExtent l="0" t="0" r="5080" b="5715"/>
+            <wp:docPr id="1858079753" name="Image 1" descr="Une image contenant texte, capture d’écran, Police, nombre&#10;&#10;Description générée automatiquement"/>
+            <wp:cNvGraphicFramePr>
+              <a:graphicFrameLocks xmlns:a="http://schemas.openxmlformats.org/drawingml/2006/main" noChangeAspect="1"/>
+            </wp:cNvGraphicFramePr>
+            <a:graphic xmlns:a="http://schemas.openxmlformats.org/drawingml/2006/main">
+              <a:graphicData uri="http://schemas.openxmlformats.org/drawingml/2006/picture">
+                <pic:pic xmlns:pic="http://schemas.openxmlformats.org/drawingml/2006/picture">
+                  <pic:nvPicPr>
+                    <pic:cNvPr id="1858079753" name="Image 1" descr="Une image contenant texte, capture d’écran, Police, nombre&#10;&#10;Description générée automatiquement"/>
+                    <pic:cNvPicPr/>
+                  </pic:nvPicPr>
+                  <pic:blipFill>
+                    <a:blip r:embed="rId6"/>
+                    <a:stretch>
+                      <a:fillRect/>
+                    </a:stretch>
+                  </pic:blipFill>
+                  <pic:spPr>
+                    <a:xfrm>
+                      <a:off x="0" y="0"/>
+                      <a:ext cx="5760720" cy="3626485"/>
+                    </a:xfrm>
+                    <a:prstGeom prst="rect">
+                      <a:avLst/>
+                    </a:prstGeom>
+                  </pic:spPr>
+                </pic:pic>
+              </a:graphicData>
+            </a:graphic>
+          </wp:inline>
+        </w:drawing>
+      </w:r>
+    </w:p>
+    <w:p/>
+    <w:p/>
+    <w:p/>
+    <w:p>
+      <w:r>
+        <w:t>4. Interactions avec les Publications :</w:t>
+      </w:r>
+    </w:p>
+    <w:p>
+      <w:r>
+        <w:t>- Vous pouvez interagir avec les publications en aimant, en commentant ou en partageant.</w:t>
+      </w:r>
+    </w:p>
+    <w:p>
+      <w:r>
+        <w:t xml:space="preserve">- Pour aimer une publication, il vous suffit de cliquer sur le bouton "J'aime" </w:t>
+      </w:r>
+    </w:p>
+    <w:p>
+      <w:r>
+        <w:lastRenderedPageBreak/>
+        <w:t>- Pour commenter une publication, vous pouvez saisir votre commentaire dans la section des commentaires sous la publication, rajouter un texte et cliquer sur "Envoyer".</w:t>
+      </w:r>
+    </w:p>
+    <w:p>
+      <w:r>
+        <w:t xml:space="preserve">- Vous pouvez aussi signaler une publication avec la raison du signalement, si vous trouver le contenu de la publication </w:t>
+      </w:r>
+      <w:r>
+        <w:t>inappropriée</w:t>
+      </w:r>
+    </w:p>
+    <w:p/>
+    <w:p>
+      <w:r>
+        <w:t>5. Recherche de Contenu :</w:t>
+      </w:r>
+    </w:p>
+    <w:p>
+      <w:r>
+        <w:t>- Vous pouvez rechercher du contenu spécifique en utilisant la fonction de recherche de l'application.</w:t>
+      </w:r>
+    </w:p>
+    <w:p>
+      <w:r>
+        <w:t xml:space="preserve">- Saisissez simplement des mots-clés ou des </w:t>
+      </w:r>
+      <w:proofErr w:type="gramStart"/>
+      <w:r>
+        <w:t>hashtags</w:t>
+      </w:r>
+      <w:proofErr w:type="gramEnd"/>
+      <w:r>
+        <w:t xml:space="preserve"> pertinents dans la barre de recherche pour trouver des publications, des utilisateurs ou des établissements liés à votre recherche.</w:t>
+      </w:r>
+    </w:p>
+    <w:p>
+      <w:r>
+        <w:drawing>
+          <wp:inline distT="0" distB="0" distL="0" distR="0" wp14:anchorId="63F59CF5" wp14:editId="60935D36">
+            <wp:extent cx="4457700" cy="723900"/>
+            <wp:effectExtent l="0" t="0" r="0" b="0"/>
+            <wp:docPr id="1197485320" name="Image 1" descr="Une image contenant texte, Police, capture d’écran, logo&#10;&#10;Description générée automatiquement"/>
+            <wp:cNvGraphicFramePr>
+              <a:graphicFrameLocks xmlns:a="http://schemas.openxmlformats.org/drawingml/2006/main" noChangeAspect="1"/>
+            </wp:cNvGraphicFramePr>
+            <a:graphic xmlns:a="http://schemas.openxmlformats.org/drawingml/2006/main">
+              <a:graphicData uri="http://schemas.openxmlformats.org/drawingml/2006/picture">
+                <pic:pic xmlns:pic="http://schemas.openxmlformats.org/drawingml/2006/picture">
+                  <pic:nvPicPr>
+                    <pic:cNvPr id="1197485320" name="Image 1" descr="Une image contenant texte, Police, capture d’écran, logo&#10;&#10;Description générée automatiquement"/>
+                    <pic:cNvPicPr/>
+                  </pic:nvPicPr>
+                  <pic:blipFill>
+                    <a:blip r:embed="rId7"/>
+                    <a:stretch>
+                      <a:fillRect/>
+                    </a:stretch>
+                  </pic:blipFill>
+                  <pic:spPr>
+                    <a:xfrm>
+                      <a:off x="0" y="0"/>
+                      <a:ext cx="4457700" cy="723900"/>
+                    </a:xfrm>
+                    <a:prstGeom prst="rect">
+                      <a:avLst/>
+                    </a:prstGeom>
+                  </pic:spPr>
+                </pic:pic>
+              </a:graphicData>
+            </a:graphic>
+          </wp:inline>
+        </w:drawing>
+      </w:r>
+    </w:p>
+    <w:p/>
+    <w:p/>
+    <w:p/>
+    <w:p/>
+    <w:p/>
+    <w:p>
+      <w:r>
+        <w:t>6. Gestion de votre Profil :</w:t>
+      </w:r>
+    </w:p>
+    <w:p>
+      <w:r>
+        <w:t xml:space="preserve">- Vous pouvez gérer votre profil en accédant à la section "Mon Profil" </w:t>
+      </w:r>
+      <w:r>
+        <w:t xml:space="preserve">sur la case profil en haut </w:t>
+      </w:r>
       <w:proofErr w:type="spellStart"/>
       <w:r>
-        <w:t>identifant</w:t>
+        <w:t>a</w:t>
       </w:r>
       <w:proofErr w:type="spellEnd"/>
       <w:r>
-        <w:t> : « admin » mot de passe : « </w:t>
-      </w:r>
-      <w:proofErr w:type="spellStart"/>
-      <w:r>
-        <w:t>adminepsi</w:t>
-      </w:r>
-      <w:proofErr w:type="spellEnd"/>
-      <w:r>
-        <w:t>) pour accéder à votre compte.</w:t>
-      </w:r>
-    </w:p>
-    <w:p/>
-    <w:p>
-      <w:r>
-        <w:t>**2. Navigation dans l'Application</w:t>
-      </w:r>
-      <w:proofErr w:type="gramStart"/>
-      <w:r>
-        <w:t xml:space="preserve"> :*</w:t>
-      </w:r>
-      <w:proofErr w:type="gramEnd"/>
-      <w:r>
-        <w:t>*</w:t>
-      </w:r>
-    </w:p>
-    <w:p>
-      <w:r>
-        <w:t>- Une fois connecté, vous serez redirigé vers la page d'accueil où vous pourrez voir les publications récentes et les activités des utilisateurs que vous suivez.</w:t>
-      </w:r>
-    </w:p>
-    <w:p>
-      <w:r>
-        <w:t>- Vous pouvez naviguer dans l'application en utilisant le menu de navigation situé en haut ou sur le côté de l'écran, en fonction de la disposition de l'interface utilisateur.</w:t>
-      </w:r>
-    </w:p>
-    <w:p/>
-    <w:p>
-      <w:r>
-        <w:t>**3. Création de Publications</w:t>
-      </w:r>
-      <w:proofErr w:type="gramStart"/>
-      <w:r>
-        <w:t xml:space="preserve"> :*</w:t>
-      </w:r>
-      <w:proofErr w:type="gramEnd"/>
-      <w:r>
-        <w:t>*</w:t>
-      </w:r>
-    </w:p>
-    <w:p>
-      <w:r>
-        <w:t>- Pour créer une nouvelle publication, vous pouvez cliquer sur le bouton "Créer une Publication" page d'accueil</w:t>
-      </w:r>
-      <w:r>
-        <w:t xml:space="preserve">, en choisissant un titre, un </w:t>
-      </w:r>
-      <w:proofErr w:type="gramStart"/>
-      <w:r>
-        <w:t>hashtag</w:t>
-      </w:r>
-      <w:proofErr w:type="gramEnd"/>
-      <w:r>
-        <w:t>, la description et le temps de retard</w:t>
+        <w:t xml:space="preserve"> droite</w:t>
       </w:r>
       <w:r>
         <w:t>.</w:t>
       </w:r>
-    </w:p>
-    <w:p/>
-    <w:p>
-      <w:r>
-        <w:t>**4. Interactions avec les Publications</w:t>
-      </w:r>
-      <w:proofErr w:type="gramStart"/>
-      <w:r>
-        <w:t xml:space="preserve"> :*</w:t>
-      </w:r>
-      <w:proofErr w:type="gramEnd"/>
-      <w:r>
-        <w:t>*</w:t>
-      </w:r>
-    </w:p>
-    <w:p>
-      <w:r>
-        <w:t>- Vous pouvez interagir avec les publications en aimant, en commentant ou en partageant.</w:t>
-      </w:r>
-    </w:p>
-    <w:p>
-      <w:r>
-        <w:t xml:space="preserve">- Pour aimer une publication, il vous suffit de cliquer sur le bouton "J'aime" </w:t>
-      </w:r>
-    </w:p>
-    <w:p>
-      <w:r>
-        <w:t>- Pour commenter une publication, vous pouvez saisir votre commentaire dans la section des commentaires sous la publication</w:t>
-      </w:r>
-      <w:r>
-        <w:t>, rajouter un texte</w:t>
-      </w:r>
-      <w:r>
-        <w:t xml:space="preserve"> et cliquer sur "Envoyer".</w:t>
-      </w:r>
-    </w:p>
-    <w:p>
-      <w:r>
-        <w:t xml:space="preserve">- </w:t>
-      </w:r>
-      <w:r>
-        <w:t xml:space="preserve">Vous pouvez aussi signaler une publication avec la raison du signalement, si vous trouver le contenu de la publication </w:t>
-      </w:r>
-      <w:proofErr w:type="spellStart"/>
-      <w:r>
-        <w:t>inapropriée</w:t>
-      </w:r>
-      <w:proofErr w:type="spellEnd"/>
-    </w:p>
-    <w:p/>
-    <w:p>
-      <w:r>
-        <w:t>**5. Recherche de Contenu</w:t>
-      </w:r>
-      <w:proofErr w:type="gramStart"/>
-      <w:r>
-        <w:t xml:space="preserve"> :*</w:t>
-      </w:r>
-      <w:proofErr w:type="gramEnd"/>
-      <w:r>
-        <w:t>*</w:t>
-      </w:r>
-    </w:p>
-    <w:p>
-      <w:r>
-        <w:t>- Vous pouvez rechercher du contenu spécifique en utilisant la fonction de recherche de l'application.</w:t>
-      </w:r>
-    </w:p>
-    <w:p>
-      <w:r>
-        <w:t xml:space="preserve">- Saisissez simplement des mots-clés ou des </w:t>
-      </w:r>
-      <w:proofErr w:type="gramStart"/>
-      <w:r>
-        <w:t>hashtags</w:t>
-      </w:r>
-      <w:proofErr w:type="gramEnd"/>
-      <w:r>
-        <w:t xml:space="preserve"> pertinents dans la barre de recherche pour trouver des publications, des utilisateurs ou des établissements liés à votre recherche.</w:t>
-      </w:r>
-    </w:p>
-    <w:p/>
-    <w:p>
-      <w:r>
-        <w:t>**6. Gestion de votre Profil</w:t>
-      </w:r>
-      <w:proofErr w:type="gramStart"/>
-      <w:r>
-        <w:t xml:space="preserve"> :*</w:t>
-      </w:r>
-      <w:proofErr w:type="gramEnd"/>
-      <w:r>
-        <w:t>*</w:t>
-      </w:r>
-    </w:p>
-    <w:p>
-      <w:r>
-        <w:t xml:space="preserve">- Vous pouvez gérer votre profil en accédant à la section "Mon Profil" </w:t>
-      </w:r>
-      <w:r>
-        <w:t xml:space="preserve">sur la case profil en haut </w:t>
-      </w:r>
-      <w:proofErr w:type="spellStart"/>
-      <w:r>
-        <w:t>a</w:t>
-      </w:r>
-      <w:proofErr w:type="spellEnd"/>
-      <w:r>
-        <w:t xml:space="preserve"> droite</w:t>
+      <w:r>
+        <w:t xml:space="preserve"> </w:t>
+      </w:r>
+    </w:p>
+    <w:p>
+      <w:pPr>
+        <w:tabs>
+          <w:tab w:val="left" w:pos="1880"/>
+        </w:tabs>
+      </w:pPr>
+      <w:r>
+        <w:tab/>
+      </w:r>
+      <w:r>
+        <w:drawing>
+          <wp:inline distT="0" distB="0" distL="0" distR="0" wp14:anchorId="383DFFAD" wp14:editId="3D865E13">
+            <wp:extent cx="596900" cy="571500"/>
+            <wp:effectExtent l="0" t="0" r="0" b="0"/>
+            <wp:docPr id="1040614832" name="Image 1"/>
+            <wp:cNvGraphicFramePr>
+              <a:graphicFrameLocks xmlns:a="http://schemas.openxmlformats.org/drawingml/2006/main" noChangeAspect="1"/>
+            </wp:cNvGraphicFramePr>
+            <a:graphic xmlns:a="http://schemas.openxmlformats.org/drawingml/2006/main">
+              <a:graphicData uri="http://schemas.openxmlformats.org/drawingml/2006/picture">
+                <pic:pic xmlns:pic="http://schemas.openxmlformats.org/drawingml/2006/picture">
+                  <pic:nvPicPr>
+                    <pic:cNvPr id="1040614832" name=""/>
+                    <pic:cNvPicPr/>
+                  </pic:nvPicPr>
+                  <pic:blipFill>
+                    <a:blip r:embed="rId8"/>
+                    <a:stretch>
+                      <a:fillRect/>
+                    </a:stretch>
+                  </pic:blipFill>
+                  <pic:spPr>
+                    <a:xfrm>
+                      <a:off x="0" y="0"/>
+                      <a:ext cx="596900" cy="571500"/>
+                    </a:xfrm>
+                    <a:prstGeom prst="rect">
+                      <a:avLst/>
+                    </a:prstGeom>
+                  </pic:spPr>
+                </pic:pic>
+              </a:graphicData>
+            </a:graphic>
+          </wp:inline>
+        </w:drawing>
+      </w:r>
+    </w:p>
+    <w:p>
+      <w:pPr>
+        <w:tabs>
+          <w:tab w:val="left" w:pos="1880"/>
+        </w:tabs>
+      </w:pPr>
+    </w:p>
+    <w:p>
+      <w:pPr>
+        <w:tabs>
+          <w:tab w:val="left" w:pos="1880"/>
+        </w:tabs>
+      </w:pPr>
+    </w:p>
+    <w:p>
+      <w:r>
+        <w:t>- Depuis votre profil, vous pouvez modifier vos informations personnelles, ajouter une photo de profil, gérer vos publications</w:t>
+      </w:r>
+      <w:r>
+        <w:t>,</w:t>
+      </w:r>
+      <w:r>
+        <w:t xml:space="preserve"> voir vos </w:t>
+      </w:r>
+      <w:r>
+        <w:t>abonnements,</w:t>
+      </w:r>
+      <w:r>
+        <w:t xml:space="preserve"> voir l’établissement auxquels vous êtes liés</w:t>
       </w:r>
       <w:r>
         <w:t>.</w:t>
@@ -220,78 +439,91 @@
     </w:p>
     <w:p>
       <w:r>
+        <w:t>Si jamais vous n’êtes pas liés, vous pouvez cliquer sur le bouton « Associate » et choisir un établissement connu ou en créer un et vous associer</w:t>
+      </w:r>
+      <w:r>
+        <w:t>.</w:t>
+      </w:r>
+    </w:p>
+    <w:p>
+      <w:r>
+        <w:t>Pour retourner sur la page home, il vous suffira de cliquer sur le logo de l’application en haut à gauche.</w:t>
+      </w:r>
+    </w:p>
+    <w:p/>
+    <w:p/>
+    <w:p/>
+    <w:p>
+      <w:r>
+        <w:t>7. Signalement de Contenu Inapproprié :</w:t>
+      </w:r>
+    </w:p>
+    <w:p>
+      <w:r>
+        <w:t>- Si vous rencontrez du contenu inapproprié ou suspect, vous pouvez le signaler à l'équipe de modération en utilisant la fonction de signalement disponible sur chaque publication.</w:t>
+      </w:r>
+    </w:p>
+    <w:p>
+      <w:r>
+        <w:t>- Votre signalement sera examiné par l'équipe de modération qui prendra les mesures appropriées si nécessaire.</w:t>
+      </w:r>
+    </w:p>
+    <w:p/>
+    <w:p/>
+    <w:p>
+      <w:r>
+        <w:t>8. Déconnexion de l'Application :</w:t>
+      </w:r>
+    </w:p>
+    <w:p>
+      <w:r>
         <w:lastRenderedPageBreak/>
-        <w:t>- Depuis votre profil, vous pouvez modifier vos informations personnelles, ajouter une photo de profil, gérer vos publications</w:t>
-      </w:r>
-      <w:r>
-        <w:t>,</w:t>
-      </w:r>
-      <w:r>
-        <w:t xml:space="preserve"> voir vos </w:t>
-      </w:r>
-      <w:proofErr w:type="gramStart"/>
-      <w:r>
-        <w:t>abonnements</w:t>
-      </w:r>
-      <w:r>
-        <w:t> ,</w:t>
-      </w:r>
-      <w:proofErr w:type="gramEnd"/>
-      <w:r>
-        <w:t xml:space="preserve"> voir l’établissement auxquels vous êtes liés</w:t>
-      </w:r>
-      <w:r>
-        <w:t>.</w:t>
-      </w:r>
-    </w:p>
-    <w:p>
-      <w:r>
-        <w:t>Si jamais vous n’êtes pas liés, vous pouvez cliquer sur le bouton « Associate » et choisir un établissement connu ou en créer un et vous associer</w:t>
-      </w:r>
-    </w:p>
-    <w:p/>
-    <w:p>
-      <w:r>
-        <w:t>**7. Signalement de Contenu Inapproprié</w:t>
-      </w:r>
-      <w:proofErr w:type="gramStart"/>
-      <w:r>
-        <w:t xml:space="preserve"> :*</w:t>
-      </w:r>
-      <w:proofErr w:type="gramEnd"/>
-      <w:r>
-        <w:t>*</w:t>
-      </w:r>
-    </w:p>
-    <w:p>
-      <w:r>
-        <w:t>- Si vous rencontrez du contenu inapproprié ou suspect, vous pouvez le signaler à l'équipe de modération en utilisant la fonction de signalement disponible sur chaque publication.</w:t>
-      </w:r>
-    </w:p>
-    <w:p>
-      <w:r>
-        <w:t>- Votre signalement sera examiné par l'équipe de modération qui prendra les mesures appropriées si nécessaire.</w:t>
-      </w:r>
-    </w:p>
-    <w:p/>
-    <w:p>
-      <w:r>
-        <w:t>**8. Déconnexion de l'Application</w:t>
-      </w:r>
-      <w:proofErr w:type="gramStart"/>
-      <w:r>
-        <w:t xml:space="preserve"> :*</w:t>
-      </w:r>
-      <w:proofErr w:type="gramEnd"/>
-      <w:r>
-        <w:t>*</w:t>
-      </w:r>
-    </w:p>
-    <w:p>
-      <w:r>
         <w:t>- Pour vous déconnecter de Tardy Grade, vous pouvez utiliser l'option de déconnexion disponible dans le menu de navigation ou dans les paramètres de votre profil.</w:t>
       </w:r>
     </w:p>
+    <w:p>
+      <w:r>
+        <w:drawing>
+          <wp:inline distT="0" distB="0" distL="0" distR="0" wp14:anchorId="5B1F7CC7" wp14:editId="6202BC8D">
+            <wp:extent cx="622300" cy="520700"/>
+            <wp:effectExtent l="0" t="0" r="0" b="0"/>
+            <wp:docPr id="750609875" name="Image 1"/>
+            <wp:cNvGraphicFramePr>
+              <a:graphicFrameLocks xmlns:a="http://schemas.openxmlformats.org/drawingml/2006/main" noChangeAspect="1"/>
+            </wp:cNvGraphicFramePr>
+            <a:graphic xmlns:a="http://schemas.openxmlformats.org/drawingml/2006/main">
+              <a:graphicData uri="http://schemas.openxmlformats.org/drawingml/2006/picture">
+                <pic:pic xmlns:pic="http://schemas.openxmlformats.org/drawingml/2006/picture">
+                  <pic:nvPicPr>
+                    <pic:cNvPr id="750609875" name=""/>
+                    <pic:cNvPicPr/>
+                  </pic:nvPicPr>
+                  <pic:blipFill>
+                    <a:blip r:embed="rId9"/>
+                    <a:stretch>
+                      <a:fillRect/>
+                    </a:stretch>
+                  </pic:blipFill>
+                  <pic:spPr>
+                    <a:xfrm>
+                      <a:off x="0" y="0"/>
+                      <a:ext cx="622300" cy="520700"/>
+                    </a:xfrm>
+                    <a:prstGeom prst="rect">
+                      <a:avLst/>
+                    </a:prstGeom>
+                  </pic:spPr>
+                </pic:pic>
+              </a:graphicData>
+            </a:graphic>
+          </wp:inline>
+        </w:drawing>
+      </w:r>
+    </w:p>
+    <w:p/>
+    <w:p/>
+    <w:p/>
+    <w:p/>
     <w:p/>
     <w:p>
       <w:r>
@@ -422,8 +654,99 @@
       </w:rPr>
     </w:lvl>
   </w:abstractNum>
+  <w:abstractNum w:abstractNumId="1" w15:restartNumberingAfterBreak="0">
+    <w:nsid w:val="62E127D8"/>
+    <w:multiLevelType w:val="hybridMultilevel"/>
+    <w:tmpl w:val="FB56B39C"/>
+    <w:lvl w:ilvl="0" w:tplc="040C000F">
+      <w:numFmt w:val="decimal"/>
+      <w:lvlText w:val="%1."/>
+      <w:lvlJc w:val="left"/>
+      <w:pPr>
+        <w:ind w:left="720" w:hanging="360"/>
+      </w:pPr>
+      <w:rPr>
+        <w:rFonts w:hint="default"/>
+      </w:rPr>
+    </w:lvl>
+    <w:lvl w:ilvl="1" w:tplc="040C0019" w:tentative="1">
+      <w:start w:val="1"/>
+      <w:numFmt w:val="lowerLetter"/>
+      <w:lvlText w:val="%2."/>
+      <w:lvlJc w:val="left"/>
+      <w:pPr>
+        <w:ind w:left="1440" w:hanging="360"/>
+      </w:pPr>
+    </w:lvl>
+    <w:lvl w:ilvl="2" w:tplc="040C001B" w:tentative="1">
+      <w:start w:val="1"/>
+      <w:numFmt w:val="lowerRoman"/>
+      <w:lvlText w:val="%3."/>
+      <w:lvlJc w:val="right"/>
+      <w:pPr>
+        <w:ind w:left="2160" w:hanging="180"/>
+      </w:pPr>
+    </w:lvl>
+    <w:lvl w:ilvl="3" w:tplc="040C000F" w:tentative="1">
+      <w:start w:val="1"/>
+      <w:numFmt w:val="decimal"/>
+      <w:lvlText w:val="%4."/>
+      <w:lvlJc w:val="left"/>
+      <w:pPr>
+        <w:ind w:left="2880" w:hanging="360"/>
+      </w:pPr>
+    </w:lvl>
+    <w:lvl w:ilvl="4" w:tplc="040C0019" w:tentative="1">
+      <w:start w:val="1"/>
+      <w:numFmt w:val="lowerLetter"/>
+      <w:lvlText w:val="%5."/>
+      <w:lvlJc w:val="left"/>
+      <w:pPr>
+        <w:ind w:left="3600" w:hanging="360"/>
+      </w:pPr>
+    </w:lvl>
+    <w:lvl w:ilvl="5" w:tplc="040C001B" w:tentative="1">
+      <w:start w:val="1"/>
+      <w:numFmt w:val="lowerRoman"/>
+      <w:lvlText w:val="%6."/>
+      <w:lvlJc w:val="right"/>
+      <w:pPr>
+        <w:ind w:left="4320" w:hanging="180"/>
+      </w:pPr>
+    </w:lvl>
+    <w:lvl w:ilvl="6" w:tplc="040C000F" w:tentative="1">
+      <w:start w:val="1"/>
+      <w:numFmt w:val="decimal"/>
+      <w:lvlText w:val="%7."/>
+      <w:lvlJc w:val="left"/>
+      <w:pPr>
+        <w:ind w:left="5040" w:hanging="360"/>
+      </w:pPr>
+    </w:lvl>
+    <w:lvl w:ilvl="7" w:tplc="040C0019" w:tentative="1">
+      <w:start w:val="1"/>
+      <w:numFmt w:val="lowerLetter"/>
+      <w:lvlText w:val="%8."/>
+      <w:lvlJc w:val="left"/>
+      <w:pPr>
+        <w:ind w:left="5760" w:hanging="360"/>
+      </w:pPr>
+    </w:lvl>
+    <w:lvl w:ilvl="8" w:tplc="040C001B" w:tentative="1">
+      <w:start w:val="1"/>
+      <w:numFmt w:val="lowerRoman"/>
+      <w:lvlText w:val="%9."/>
+      <w:lvlJc w:val="right"/>
+      <w:pPr>
+        <w:ind w:left="6480" w:hanging="180"/>
+      </w:pPr>
+    </w:lvl>
+  </w:abstractNum>
   <w:num w:numId="1" w16cid:durableId="175853733">
     <w:abstractNumId w:val="0"/>
+  </w:num>
+  <w:num w:numId="2" w16cid:durableId="2010479520">
+    <w:abstractNumId w:val="1"/>
   </w:num>
 </w:numbering>
 </file>
@@ -1025,6 +1348,7 @@
   <w:style w:type="character" w:default="1" w:styleId="Policepardfaut">
     <w:name w:val="Default Paragraph Font"/>
     <w:uiPriority w:val="1"/>
+    <w:semiHidden/>
     <w:unhideWhenUsed/>
   </w:style>
   <w:style w:type="table" w:default="1" w:styleId="TableauNormal">

</xml_diff>